<commit_message>
tz done and os lab1 in work
</commit_message>
<xml_diff>
--- a/курсовая трпс/Астахов ТЗ v1.docx
+++ b/курсовая трпс/Астахов ТЗ v1.docx
@@ -44,6 +44,7 @@
           <w:highlight w:val="none"/>
         </w:rPr>
       </w:r>
+      <w:r/>
     </w:p>
     <w:p>
       <w:pPr>
@@ -63,15 +64,10 @@
       </w:r>
       <w:r>
         <w:rPr>
-          <w:b/>
-          <w:highlight w:val="none"/>
-        </w:rPr>
-      </w:r>
-      <w:r>
-        <w:rPr>
-          <w:highlight w:val="none"/>
-        </w:rPr>
-      </w:r>
+          <w:highlight w:val="none"/>
+        </w:rPr>
+      </w:r>
+      <w:r/>
     </w:p>
     <w:p>
       <w:pPr>
@@ -115,6 +111,7 @@
           <w:highlight w:val="none"/>
         </w:rPr>
       </w:r>
+      <w:r/>
     </w:p>
     <w:p>
       <w:pPr>
@@ -148,15 +145,10 @@
       </w:r>
       <w:r>
         <w:rPr>
-          <w:b/>
-          <w:highlight w:val="none"/>
-        </w:rPr>
-      </w:r>
-      <w:r>
-        <w:rPr>
-          <w:highlight w:val="none"/>
-        </w:rPr>
-      </w:r>
+          <w:highlight w:val="none"/>
+        </w:rPr>
+      </w:r>
+      <w:r/>
     </w:p>
     <w:p>
       <w:pPr>
@@ -197,15 +189,10 @@
       </w:r>
       <w:r>
         <w:rPr>
-          <w:b/>
-          <w:highlight w:val="none"/>
-        </w:rPr>
-      </w:r>
-      <w:r>
-        <w:rPr>
-          <w:highlight w:val="none"/>
-        </w:rPr>
-      </w:r>
+          <w:highlight w:val="none"/>
+        </w:rPr>
+      </w:r>
+      <w:r/>
     </w:p>
     <w:p>
       <w:pPr>
@@ -245,6 +232,7 @@
           <w:highlight w:val="none"/>
         </w:rPr>
       </w:r>
+      <w:r/>
     </w:p>
     <w:p>
       <w:pPr>
@@ -266,6 +254,7 @@
           <w:highlight w:val="none"/>
         </w:rPr>
       </w:r>
+      <w:r/>
     </w:p>
     <w:p>
       <w:pPr>
@@ -286,6 +275,7 @@
           <w:highlight w:val="none"/>
         </w:rPr>
       </w:r>
+      <w:r/>
     </w:p>
     <w:p>
       <w:pPr>
@@ -326,6 +316,7 @@
           <w:highlight w:val="none"/>
         </w:rPr>
       </w:r>
+      <w:r/>
     </w:p>
     <w:p>
       <w:pPr>
@@ -344,6 +335,7 @@
           <w:highlight w:val="none"/>
         </w:rPr>
       </w:r>
+      <w:r/>
     </w:p>
     <w:p>
       <w:pPr>
@@ -371,79 +363,68 @@
       </w:r>
       <w:r>
         <w:rPr>
+          <w:highlight w:val="none"/>
+        </w:rPr>
+      </w:r>
+      <w:r/>
+    </w:p>
+    <w:p>
+      <w:pPr>
+        <w:pStyle w:val="879"/>
+        <w:rPr>
+          <w:iCs/>
+          <w:highlight w:val="none"/>
+        </w:rPr>
+      </w:pPr>
+      <w:r>
+        <w:rPr>
+          <w:iCs/>
+          <w:highlight w:val="none"/>
+          <w:lang w:val="en-US"/>
+        </w:rPr>
+      </w:r>
+      <w:r>
+        <w:rPr>
+          <w:highlight w:val="none"/>
+        </w:rPr>
+      </w:r>
+      <w:r/>
+    </w:p>
+    <w:p>
+      <w:pPr>
+        <w:pStyle w:val="879"/>
+        <w:rPr>
           <w:b/>
           <w:iCs/>
           <w:highlight w:val="none"/>
         </w:rPr>
-      </w:r>
-      <w:r>
-        <w:rPr>
-          <w:highlight w:val="none"/>
-        </w:rPr>
-      </w:r>
+      </w:pPr>
+      <w:r>
+        <w:rPr>
+          <w:iCs/>
+          <w:highlight w:val="none"/>
+        </w:rPr>
+        <w:t xml:space="preserve">НАПРАВЛЕНИЕ ПОДГОТОВКИ </w:t>
+      </w:r>
+      <w:r>
+        <w:rPr>
+          <w:b/>
+          <w:iCs/>
+          <w:highlight w:val="none"/>
+        </w:rPr>
+        <w:t xml:space="preserve">09.03.01 Информатика и вычислительная техника</w:t>
+      </w:r>
+      <w:r>
+        <w:rPr>
+          <w:highlight w:val="none"/>
+        </w:rPr>
+      </w:r>
+      <w:r/>
     </w:p>
     <w:p>
       <w:pPr>
         <w:pStyle w:val="879"/>
         <w:rPr>
-          <w:iCs/>
-          <w:highlight w:val="none"/>
-        </w:rPr>
-      </w:pPr>
-      <w:r>
-        <w:rPr>
-          <w:iCs/>
-          <w:highlight w:val="none"/>
-          <w:lang w:val="en-US"/>
-        </w:rPr>
-      </w:r>
-      <w:r>
-        <w:rPr>
-          <w:highlight w:val="none"/>
-        </w:rPr>
-      </w:r>
-    </w:p>
-    <w:p>
-      <w:pPr>
-        <w:pStyle w:val="879"/>
-        <w:rPr>
-          <w:b/>
-          <w:iCs/>
-          <w:highlight w:val="none"/>
-        </w:rPr>
-      </w:pPr>
-      <w:r>
-        <w:rPr>
-          <w:iCs/>
-          <w:highlight w:val="none"/>
-        </w:rPr>
-        <w:t xml:space="preserve">НАПРАВЛЕНИЕ ПОДГОТОВКИ </w:t>
-      </w:r>
-      <w:r>
-        <w:rPr>
-          <w:b/>
-          <w:iCs/>
-          <w:highlight w:val="none"/>
-        </w:rPr>
-        <w:t xml:space="preserve">09.03.01 Информатика и вычислительная техника</w:t>
-      </w:r>
-      <w:r>
-        <w:rPr>
-          <w:b/>
-          <w:iCs/>
-          <w:highlight w:val="none"/>
-        </w:rPr>
-      </w:r>
-      <w:r>
-        <w:rPr>
-          <w:highlight w:val="none"/>
-        </w:rPr>
-      </w:r>
-    </w:p>
-    <w:p>
-      <w:pPr>
-        <w:pStyle w:val="879"/>
-        <w:rPr>
           <w:i/>
           <w:highlight w:val="none"/>
         </w:rPr>
@@ -459,6 +440,7 @@
           <w:highlight w:val="none"/>
         </w:rPr>
       </w:r>
+      <w:r/>
     </w:p>
     <w:p>
       <w:pPr>
@@ -488,6 +470,7 @@
           <w:highlight w:val="none"/>
         </w:rPr>
       </w:r>
+      <w:r/>
     </w:p>
     <w:p>
       <w:pPr>
@@ -509,6 +492,7 @@
           <w:highlight w:val="none"/>
         </w:rPr>
       </w:r>
+      <w:r/>
     </w:p>
     <w:p>
       <w:pPr>
@@ -527,6 +511,7 @@
           <w:highlight w:val="none"/>
         </w:rPr>
       </w:r>
+      <w:r/>
     </w:p>
     <w:p>
       <w:pPr>
@@ -549,6 +534,7 @@
           <w:highlight w:val="none"/>
         </w:rPr>
       </w:r>
+      <w:r/>
     </w:p>
     <w:p>
       <w:pPr>
@@ -571,6 +557,7 @@
           <w:highlight w:val="none"/>
         </w:rPr>
       </w:r>
+      <w:r/>
     </w:p>
     <w:p>
       <w:pPr>
@@ -593,6 +580,7 @@
           <w:highlight w:val="none"/>
         </w:rPr>
       </w:r>
+      <w:r/>
     </w:p>
     <w:p>
       <w:pPr>
@@ -615,6 +603,7 @@
           <w:highlight w:val="none"/>
         </w:rPr>
       </w:r>
+      <w:r/>
     </w:p>
     <w:p>
       <w:pPr>
@@ -638,6 +627,7 @@
           <w:highlight w:val="none"/>
         </w:rPr>
       </w:r>
+      <w:r/>
     </w:p>
     <w:p>
       <w:pPr>
@@ -663,6 +653,7 @@
           <w:highlight w:val="none"/>
         </w:rPr>
       </w:r>
+      <w:r/>
     </w:p>
     <w:p>
       <w:pPr>
@@ -689,6 +680,7 @@
           <w:highlight w:val="none"/>
         </w:rPr>
       </w:r>
+      <w:r/>
     </w:p>
     <w:p>
       <w:pPr>
@@ -713,6 +705,7 @@
           <w:highlight w:val="none"/>
         </w:rPr>
       </w:r>
+      <w:r/>
     </w:p>
     <w:p>
       <w:pPr>
@@ -758,39 +751,34 @@
       </w:r>
       <w:r>
         <w:rPr>
+          <w:highlight w:val="none"/>
+        </w:rPr>
+      </w:r>
+      <w:r/>
+    </w:p>
+    <w:p>
+      <w:pPr>
+        <w:pStyle w:val="879"/>
+        <w:jc w:val="center"/>
+        <w:rPr>
           <w:sz w:val="28"/>
           <w:szCs w:val="28"/>
           <w:highlight w:val="none"/>
         </w:rPr>
-      </w:r>
-      <w:r>
-        <w:rPr>
-          <w:highlight w:val="none"/>
-        </w:rPr>
-      </w:r>
-    </w:p>
-    <w:p>
-      <w:pPr>
-        <w:pStyle w:val="879"/>
-        <w:jc w:val="center"/>
+      </w:pPr>
+      <w:r>
         <w:rPr>
           <w:sz w:val="28"/>
           <w:szCs w:val="28"/>
           <w:highlight w:val="none"/>
         </w:rPr>
-      </w:pPr>
-      <w:r>
-        <w:rPr>
-          <w:sz w:val="28"/>
-          <w:szCs w:val="28"/>
-          <w:highlight w:val="none"/>
-        </w:rPr>
-      </w:r>
-      <w:r>
-        <w:rPr>
-          <w:highlight w:val="none"/>
-        </w:rPr>
-      </w:r>
+      </w:r>
+      <w:r>
+        <w:rPr>
+          <w:highlight w:val="none"/>
+        </w:rPr>
+      </w:r>
+      <w:r/>
     </w:p>
     <w:p>
       <w:pPr>
@@ -809,21 +797,23 @@
           <w:szCs w:val="28"/>
           <w:highlight w:val="none"/>
         </w:rPr>
-        <w:t xml:space="preserve">Листов 9</w:t>
-      </w:r>
-      <w:r>
-        <w:rPr>
-          <w:color w:val="FF6600"/>
+        <w:t xml:space="preserve">Листов </w:t>
+      </w:r>
+      <w:r>
+        <w:rPr>
           <w:sz w:val="28"/>
           <w:szCs w:val="28"/>
           <w:highlight w:val="none"/>
-        </w:rPr>
-      </w:r>
-      <w:r>
-        <w:rPr>
-          <w:highlight w:val="none"/>
-        </w:rPr>
-      </w:r>
+          <w:lang w:val="en-US"/>
+        </w:rPr>
+        <w:t xml:space="preserve">8</w:t>
+      </w:r>
+      <w:r>
+        <w:rPr>
+          <w:highlight w:val="none"/>
+        </w:rPr>
+      </w:r>
+      <w:r/>
     </w:p>
     <w:p>
       <w:pPr>
@@ -846,6 +836,7 @@
           <w:highlight w:val="none"/>
         </w:rPr>
       </w:r>
+      <w:r/>
     </w:p>
     <w:p>
       <w:pPr>
@@ -868,6 +859,7 @@
           <w:highlight w:val="none"/>
         </w:rPr>
       </w:r>
+      <w:r/>
     </w:p>
     <w:p>
       <w:pPr>
@@ -890,6 +882,7 @@
           <w:highlight w:val="none"/>
         </w:rPr>
       </w:r>
+      <w:r/>
     </w:p>
     <w:p>
       <w:pPr>
@@ -912,6 +905,7 @@
           <w:highlight w:val="none"/>
         </w:rPr>
       </w:r>
+      <w:r/>
     </w:p>
     <w:p>
       <w:pPr>
@@ -934,6 +928,7 @@
           <w:highlight w:val="none"/>
         </w:rPr>
       </w:r>
+      <w:r/>
     </w:p>
     <w:p>
       <w:pPr>
@@ -956,6 +951,7 @@
           <w:highlight w:val="none"/>
         </w:rPr>
       </w:r>
+      <w:r/>
     </w:p>
     <w:p>
       <w:pPr>
@@ -978,6 +974,7 @@
           <w:highlight w:val="none"/>
         </w:rPr>
       </w:r>
+      <w:r/>
     </w:p>
     <w:p>
       <w:pPr>
@@ -1000,6 +997,7 @@
           <w:highlight w:val="none"/>
         </w:rPr>
       </w:r>
+      <w:r/>
     </w:p>
     <w:p>
       <w:pPr>
@@ -1150,6 +1148,7 @@
           <w:highlight w:val="none"/>
         </w:rPr>
       </w:r>
+      <w:r/>
     </w:p>
     <w:p>
       <w:pPr>
@@ -1196,16 +1195,10 @@
       </w:r>
       <w:r>
         <w:rPr>
-          <w:sz w:val="18"/>
-          <w:szCs w:val="18"/>
-          <w:highlight w:val="none"/>
-        </w:rPr>
-      </w:r>
-      <w:r>
-        <w:rPr>
-          <w:highlight w:val="none"/>
-        </w:rPr>
-      </w:r>
+          <w:highlight w:val="none"/>
+        </w:rPr>
+      </w:r>
+      <w:r/>
     </w:p>
     <w:p>
       <w:pPr>
@@ -1228,16 +1221,10 @@
       </w:r>
       <w:r>
         <w:rPr>
-          <w:sz w:val="18"/>
-          <w:szCs w:val="18"/>
-          <w:highlight w:val="none"/>
-        </w:rPr>
-      </w:r>
-      <w:r>
-        <w:rPr>
-          <w:highlight w:val="none"/>
-        </w:rPr>
-      </w:r>
+          <w:highlight w:val="none"/>
+        </w:rPr>
+      </w:r>
+      <w:r/>
     </w:p>
     <w:p>
       <w:pPr>
@@ -1259,6 +1246,7 @@
           <w:highlight w:val="none"/>
         </w:rPr>
       </w:r>
+      <w:r/>
     </w:p>
     <w:p>
       <w:pPr>
@@ -1288,6 +1276,7 @@
           <w:highlight w:val="none"/>
         </w:rPr>
       </w:r>
+      <w:r/>
     </w:p>
     <w:p>
       <w:pPr>
@@ -1420,6 +1409,7 @@
           <w:highlight w:val="none"/>
         </w:rPr>
       </w:r>
+      <w:r/>
     </w:p>
     <w:p>
       <w:pPr>
@@ -1458,16 +1448,10 @@
       </w:r>
       <w:r>
         <w:rPr>
-          <w:sz w:val="18"/>
-          <w:szCs w:val="18"/>
-          <w:highlight w:val="none"/>
-        </w:rPr>
-      </w:r>
-      <w:r>
-        <w:rPr>
-          <w:highlight w:val="none"/>
-        </w:rPr>
-      </w:r>
+          <w:highlight w:val="none"/>
+        </w:rPr>
+      </w:r>
+      <w:r/>
     </w:p>
     <w:p>
       <w:pPr>
@@ -1486,6 +1470,7 @@
           <w:highlight w:val="none"/>
         </w:rPr>
       </w:r>
+      <w:r/>
     </w:p>
     <w:p>
       <w:pPr>
@@ -1504,6 +1489,7 @@
           <w:highlight w:val="none"/>
         </w:rPr>
       </w:r>
+      <w:r/>
     </w:p>
     <w:p>
       <w:pPr>
@@ -1522,6 +1508,7 @@
           <w:highlight w:val="none"/>
         </w:rPr>
       </w:r>
+      <w:r/>
     </w:p>
     <w:p>
       <w:pPr>
@@ -1540,6 +1527,7 @@
           <w:highlight w:val="none"/>
         </w:rPr>
       </w:r>
+      <w:r/>
     </w:p>
     <w:p>
       <w:pPr>
@@ -1558,6 +1546,7 @@
           <w:highlight w:val="none"/>
         </w:rPr>
       </w:r>
+      <w:r/>
     </w:p>
     <w:p>
       <w:pPr>
@@ -1576,6 +1565,7 @@
           <w:highlight w:val="none"/>
         </w:rPr>
       </w:r>
+      <w:r/>
     </w:p>
     <w:p>
       <w:pPr>
@@ -1594,6 +1584,7 @@
           <w:highlight w:val="none"/>
         </w:rPr>
       </w:r>
+      <w:r/>
     </w:p>
     <w:p>
       <w:pPr>
@@ -1614,6 +1605,7 @@
           <w:highlight w:val="none"/>
         </w:rPr>
       </w:r>
+      <w:r/>
     </w:p>
     <w:p>
       <w:pPr>
@@ -1645,6 +1637,7 @@
           <w:highlight w:val="none"/>
         </w:rPr>
       </w:r>
+      <w:r/>
     </w:p>
     <w:p>
       <w:pPr>
@@ -1715,6 +1708,7 @@
           <w:highlight w:val="none"/>
         </w:rPr>
       </w:r>
+      <w:r/>
     </w:p>
     <w:p>
       <w:pPr>
@@ -1739,18 +1733,20 @@
         <w:rPr>
           <w:highlight w:val="none"/>
         </w:rPr>
-        <w:t xml:space="preserve">е с процессом обучения, внутри своего сообщества. Актуальность реализации обусловлена удобством взаимодействия с программным комплексом, состоящим из веб-приложения и чат-бота, позволяющим выбрать оптимальный формат взаимодействия с информационным порталом.</w:t>
-      </w:r>
-      <w:r>
-        <w:rPr>
-          <w:highlight w:val="none"/>
-        </w:rPr>
-      </w:r>
-      <w:r>
-        <w:rPr>
-          <w:highlight w:val="none"/>
-        </w:rPr>
-      </w:r>
+        <w:t xml:space="preserve">е</w:t>
+      </w:r>
+      <w:r>
+        <w:rPr>
+          <w:highlight w:val="none"/>
+        </w:rPr>
+        <w:t xml:space="preserve"> с процессом обучения, внутри своего сообщества. Актуальность реализации обусловлена удобством взаимодействия с программным комплексом, состоящим из веб-приложения и чат-бота, позволяющим выбрать оптимальный формат взаимодействия с информационным порталом.</w:t>
+      </w:r>
+      <w:r>
+        <w:rPr>
+          <w:highlight w:val="none"/>
+        </w:rPr>
+      </w:r>
+      <w:r/>
     </w:p>
     <w:p>
       <w:pPr>
@@ -1782,6 +1778,7 @@
           <w:highlight w:val="none"/>
         </w:rPr>
       </w:r>
+      <w:r/>
     </w:p>
     <w:p>
       <w:pPr>
@@ -1843,6 +1840,7 @@
           <w:highlight w:val="none"/>
         </w:rPr>
       </w:r>
+      <w:r/>
     </w:p>
     <w:p>
       <w:pPr>
@@ -1874,6 +1872,7 @@
           <w:highlight w:val="none"/>
         </w:rPr>
       </w:r>
+      <w:r/>
     </w:p>
     <w:p>
       <w:pPr>
@@ -1941,11 +1940,7 @@
           <w:highlight w:val="none"/>
         </w:rPr>
       </w:r>
-      <w:r>
-        <w:rPr>
-          <w:highlight w:val="none"/>
-        </w:rPr>
-      </w:r>
+      <w:r/>
     </w:p>
     <w:p>
       <w:pPr>
@@ -1977,6 +1972,7 @@
           <w:highlight w:val="none"/>
         </w:rPr>
       </w:r>
+      <w:r/>
     </w:p>
     <w:p>
       <w:pPr>
@@ -2010,6 +2006,7 @@
           <w:highlight w:val="none"/>
         </w:rPr>
       </w:r>
+      <w:r/>
     </w:p>
     <w:p>
       <w:pPr>
@@ -2043,6 +2040,7 @@
           <w:highlight w:val="none"/>
         </w:rPr>
       </w:r>
+      <w:r/>
     </w:p>
     <w:p>
       <w:pPr>
@@ -2096,11 +2094,7 @@
           <w:highlight w:val="none"/>
         </w:rPr>
       </w:r>
-      <w:r>
-        <w:rPr>
-          <w:highlight w:val="none"/>
-        </w:rPr>
-      </w:r>
+      <w:r/>
     </w:p>
     <w:p>
       <w:pPr>
@@ -2126,11 +2120,7 @@
           <w:highlight w:val="none"/>
         </w:rPr>
       </w:r>
-      <w:r>
-        <w:rPr>
-          <w:highlight w:val="none"/>
-        </w:rPr>
-      </w:r>
+      <w:r/>
     </w:p>
     <w:p>
       <w:pPr>
@@ -2157,11 +2147,7 @@
           <w:highlight w:val="none"/>
         </w:rPr>
       </w:r>
-      <w:r>
-        <w:rPr>
-          <w:highlight w:val="none"/>
-        </w:rPr>
-      </w:r>
+      <w:r/>
     </w:p>
     <w:p>
       <w:pPr>
@@ -2187,14 +2173,9 @@
       <w:r>
         <w:rPr>
           <w:highlight w:val="none"/>
-          <w:lang w:val="en-US"/>
-        </w:rPr>
-      </w:r>
-      <w:r>
-        <w:rPr>
-          <w:highlight w:val="none"/>
-        </w:rPr>
-      </w:r>
+        </w:rPr>
+      </w:r>
+      <w:r/>
     </w:p>
     <w:p>
       <w:pPr>
@@ -2227,14 +2208,9 @@
       <w:r>
         <w:rPr>
           <w:highlight w:val="none"/>
-          <w:lang w:val="en-US"/>
-        </w:rPr>
-      </w:r>
-      <w:r>
-        <w:rPr>
-          <w:highlight w:val="none"/>
-        </w:rPr>
-      </w:r>
+        </w:rPr>
+      </w:r>
+      <w:r/>
     </w:p>
     <w:p>
       <w:pPr>
@@ -2309,14 +2285,9 @@
       <w:r>
         <w:rPr>
           <w:highlight w:val="none"/>
-          <w:lang w:val="en-US"/>
-        </w:rPr>
-      </w:r>
-      <w:r>
-        <w:rPr>
-          <w:highlight w:val="none"/>
-        </w:rPr>
-      </w:r>
+        </w:rPr>
+      </w:r>
+      <w:r/>
     </w:p>
     <w:p>
       <w:pPr>
@@ -2342,14 +2313,9 @@
       <w:r>
         <w:rPr>
           <w:highlight w:val="none"/>
-          <w:lang w:val="ru-RU"/>
-        </w:rPr>
-      </w:r>
-      <w:r>
-        <w:rPr>
-          <w:highlight w:val="none"/>
-        </w:rPr>
-      </w:r>
+        </w:rPr>
+      </w:r>
+      <w:r/>
     </w:p>
     <w:p>
       <w:pPr>
@@ -2396,11 +2362,7 @@
           <w:highlight w:val="none"/>
         </w:rPr>
       </w:r>
-      <w:r>
-        <w:rPr>
-          <w:highlight w:val="none"/>
-        </w:rPr>
-      </w:r>
+      <w:r/>
     </w:p>
     <w:p>
       <w:pPr>
@@ -2427,11 +2389,7 @@
           <w:highlight w:val="none"/>
         </w:rPr>
       </w:r>
-      <w:r>
-        <w:rPr>
-          <w:highlight w:val="none"/>
-        </w:rPr>
-      </w:r>
+      <w:r/>
     </w:p>
     <w:p>
       <w:pPr>
@@ -2459,11 +2417,7 @@
           <w:highlight w:val="none"/>
         </w:rPr>
       </w:r>
-      <w:r>
-        <w:rPr>
-          <w:highlight w:val="none"/>
-        </w:rPr>
-      </w:r>
+      <w:r/>
     </w:p>
     <w:p>
       <w:pPr>
@@ -2498,11 +2452,7 @@
           <w:highlight w:val="none"/>
         </w:rPr>
       </w:r>
-      <w:r>
-        <w:rPr>
-          <w:highlight w:val="none"/>
-        </w:rPr>
-      </w:r>
+      <w:r/>
     </w:p>
     <w:p>
       <w:pPr>
@@ -2584,14 +2534,9 @@
       <w:r>
         <w:rPr>
           <w:highlight w:val="none"/>
-          <w:lang w:val="ru-RU"/>
-        </w:rPr>
-      </w:r>
-      <w:r>
-        <w:rPr>
-          <w:highlight w:val="none"/>
-        </w:rPr>
-      </w:r>
+        </w:rPr>
+      </w:r>
+      <w:r/>
     </w:p>
     <w:p>
       <w:pPr>
@@ -2619,11 +2564,7 @@
           <w:highlight w:val="none"/>
         </w:rPr>
       </w:r>
-      <w:r>
-        <w:rPr>
-          <w:highlight w:val="none"/>
-        </w:rPr>
-      </w:r>
+      <w:r/>
     </w:p>
     <w:p>
       <w:pPr>
@@ -2646,14 +2587,9 @@
       <w:r>
         <w:rPr>
           <w:highlight w:val="none"/>
-          <w:lang w:val="ru-RU"/>
-        </w:rPr>
-      </w:r>
-      <w:r>
-        <w:rPr>
-          <w:highlight w:val="none"/>
-        </w:rPr>
-      </w:r>
+        </w:rPr>
+      </w:r>
+      <w:r/>
     </w:p>
     <w:p>
       <w:pPr>
@@ -2693,11 +2629,7 @@
           <w:highlight w:val="none"/>
         </w:rPr>
       </w:r>
-      <w:r>
-        <w:rPr>
-          <w:highlight w:val="none"/>
-        </w:rPr>
-      </w:r>
+      <w:r/>
     </w:p>
     <w:p>
       <w:pPr>
@@ -2715,14 +2647,9 @@
       <w:r>
         <w:rPr>
           <w:highlight w:val="none"/>
-          <w:lang w:val="en-US"/>
-        </w:rPr>
-      </w:r>
-      <w:r>
-        <w:rPr>
-          <w:highlight w:val="none"/>
-        </w:rPr>
-      </w:r>
+        </w:rPr>
+      </w:r>
+      <w:r/>
     </w:p>
     <w:p>
       <w:pPr>
@@ -2746,11 +2673,7 @@
           <w:highlight w:val="none"/>
         </w:rPr>
       </w:r>
-      <w:r>
-        <w:rPr>
-          <w:highlight w:val="none"/>
-        </w:rPr>
-      </w:r>
+      <w:r/>
     </w:p>
     <w:p>
       <w:pPr>
@@ -2790,6 +2713,7 @@
           <w:highlight w:val="none"/>
         </w:rPr>
       </w:r>
+      <w:r/>
     </w:p>
     <w:p>
       <w:pPr>
@@ -2830,11 +2754,7 @@
           <w:highlight w:val="none"/>
         </w:rPr>
       </w:r>
-      <w:r>
-        <w:rPr>
-          <w:highlight w:val="none"/>
-        </w:rPr>
-      </w:r>
+      <w:r/>
     </w:p>
     <w:p>
       <w:pPr>
@@ -2865,14 +2785,9 @@
       <w:r>
         <w:rPr>
           <w:highlight w:val="none"/>
-          <w:lang w:val="en-US"/>
-        </w:rPr>
-      </w:r>
-      <w:r>
-        <w:rPr>
-          <w:highlight w:val="none"/>
-        </w:rPr>
-      </w:r>
+        </w:rPr>
+      </w:r>
+      <w:r/>
     </w:p>
     <w:p>
       <w:pPr>
@@ -2896,14 +2811,9 @@
       <w:r>
         <w:rPr>
           <w:highlight w:val="none"/>
-          <w:lang w:val="en-US"/>
-        </w:rPr>
-      </w:r>
-      <w:r>
-        <w:rPr>
-          <w:highlight w:val="none"/>
-        </w:rPr>
-      </w:r>
+        </w:rPr>
+      </w:r>
+      <w:r/>
     </w:p>
     <w:p>
       <w:pPr>
@@ -2938,14 +2848,9 @@
       <w:r>
         <w:rPr>
           <w:highlight w:val="none"/>
-          <w:lang w:val="en-US"/>
-        </w:rPr>
-      </w:r>
-      <w:r>
-        <w:rPr>
-          <w:highlight w:val="none"/>
-        </w:rPr>
-      </w:r>
+        </w:rPr>
+      </w:r>
+      <w:r/>
     </w:p>
     <w:p>
       <w:pPr>
@@ -2969,14 +2874,9 @@
       <w:r>
         <w:rPr>
           <w:highlight w:val="none"/>
-          <w:lang w:val="en-US"/>
-        </w:rPr>
-      </w:r>
-      <w:r>
-        <w:rPr>
-          <w:highlight w:val="none"/>
-        </w:rPr>
-      </w:r>
+        </w:rPr>
+      </w:r>
+      <w:r/>
     </w:p>
     <w:p>
       <w:pPr>
@@ -3000,14 +2900,9 @@
       <w:r>
         <w:rPr>
           <w:highlight w:val="none"/>
-          <w:lang w:val="en-US"/>
-        </w:rPr>
-      </w:r>
-      <w:r>
-        <w:rPr>
-          <w:highlight w:val="none"/>
-        </w:rPr>
-      </w:r>
+        </w:rPr>
+      </w:r>
+      <w:r/>
     </w:p>
     <w:p>
       <w:pPr>
@@ -3031,14 +2926,9 @@
       <w:r>
         <w:rPr>
           <w:highlight w:val="none"/>
-          <w:lang w:val="en-US"/>
-        </w:rPr>
-      </w:r>
-      <w:r>
-        <w:rPr>
-          <w:highlight w:val="none"/>
-        </w:rPr>
-      </w:r>
+        </w:rPr>
+      </w:r>
+      <w:r/>
     </w:p>
     <w:p>
       <w:pPr>
@@ -3062,14 +2952,9 @@
       <w:r>
         <w:rPr>
           <w:highlight w:val="none"/>
-          <w:lang w:val="en-US"/>
-        </w:rPr>
-      </w:r>
-      <w:r>
-        <w:rPr>
-          <w:highlight w:val="none"/>
-        </w:rPr>
-      </w:r>
+        </w:rPr>
+      </w:r>
+      <w:r/>
     </w:p>
     <w:p>
       <w:pPr>
@@ -3093,14 +2978,9 @@
       <w:r>
         <w:rPr>
           <w:highlight w:val="none"/>
-          <w:lang w:val="en-US"/>
-        </w:rPr>
-      </w:r>
-      <w:r>
-        <w:rPr>
-          <w:highlight w:val="none"/>
-        </w:rPr>
-      </w:r>
+        </w:rPr>
+      </w:r>
+      <w:r/>
     </w:p>
     <w:p>
       <w:pPr>
@@ -3126,11 +3006,7 @@
           <w:highlight w:val="none"/>
         </w:rPr>
       </w:r>
-      <w:r>
-        <w:rPr>
-          <w:highlight w:val="none"/>
-        </w:rPr>
-      </w:r>
+      <w:r/>
     </w:p>
     <w:p>
       <w:pPr>
@@ -3164,6 +3040,7 @@
           <w:highlight w:val="none"/>
         </w:rPr>
       </w:r>
+      <w:r/>
     </w:p>
     <w:p>
       <w:pPr>
@@ -3197,6 +3074,7 @@
           <w:highlight w:val="none"/>
         </w:rPr>
       </w:r>
+      <w:r/>
     </w:p>
     <w:p>
       <w:pPr>
@@ -3230,6 +3108,7 @@
           <w:highlight w:val="none"/>
         </w:rPr>
       </w:r>
+      <w:r/>
     </w:p>
     <w:p>
       <w:pPr>
@@ -3263,11 +3142,7 @@
           <w:highlight w:val="none"/>
         </w:rPr>
       </w:r>
-      <w:r>
-        <w:rPr>
-          <w:highlight w:val="none"/>
-        </w:rPr>
-      </w:r>
+      <w:r/>
     </w:p>
     <w:p>
       <w:pPr>
@@ -3301,6 +3176,7 @@
           <w:highlight w:val="none"/>
         </w:rPr>
       </w:r>
+      <w:r/>
     </w:p>
     <w:p>
       <w:pPr>
@@ -3358,24 +3234,25 @@
           <w:highlight w:val="none"/>
         </w:rPr>
       </w:r>
+      <w:r/>
     </w:p>
     <w:p>
       <w:pPr>
-        <w:pStyle w:val="879"/>
-        <w:ind w:left="720"/>
-        <w:spacing w:lineRule="auto" w:line="480"/>
-        <w:rPr>
-          <w:highlight w:val="none"/>
-        </w:rPr>
-      </w:pPr>
-      <w:r>
-        <w:rPr>
-          <w:highlight w:val="none"/>
-        </w:rPr>
-        <w:t xml:space="preserve">4.3.2</w:t>
-      </w:r>
-      <w:r>
-        <w:rPr>
+        <w:pStyle w:val="881"/>
+        <w:rPr>
+          <w:highlight w:val="none"/>
+        </w:rPr>
+      </w:pPr>
+      <w:r>
+        <w:rPr>
+          <w:spacing w:val="0"/>
+          <w:highlight w:val="none"/>
+        </w:rPr>
+        <w:t xml:space="preserve">4.4</w:t>
+      </w:r>
+      <w:r>
+        <w:rPr>
+          <w:spacing w:val="0"/>
           <w:highlight w:val="none"/>
         </w:rPr>
         <w:t xml:space="preserve"> </w:t>
@@ -3384,149 +3261,6 @@
         <w:rPr>
           <w:highlight w:val="none"/>
         </w:rPr>
-        <w:t xml:space="preserve">Обслуживание </w:t>
-      </w:r>
-      <w:r>
-        <w:rPr>
-          <w:highlight w:val="none"/>
-        </w:rPr>
-      </w:r>
-      <w:r>
-        <w:rPr>
-          <w:highlight w:val="none"/>
-        </w:rPr>
-      </w:r>
-    </w:p>
-    <w:p>
-      <w:pPr>
-        <w:pStyle w:val="879"/>
-        <w:numPr>
-          <w:ilvl w:val="0"/>
-          <w:numId w:val="9"/>
-        </w:numPr>
-        <w:spacing w:lineRule="auto" w:line="480"/>
-        <w:rPr>
-          <w:highlight w:val="none"/>
-        </w:rPr>
-      </w:pPr>
-      <w:r>
-        <w:rPr>
-          <w:highlight w:val="none"/>
-          <w:lang w:val="ru-RU"/>
-        </w:rPr>
-        <w:t xml:space="preserve">Управление правами модераторов</w:t>
-      </w:r>
-      <w:r>
-        <w:rPr>
-          <w:highlight w:val="none"/>
-        </w:rPr>
-      </w:r>
-      <w:r>
-        <w:rPr>
-          <w:highlight w:val="none"/>
-        </w:rPr>
-      </w:r>
-    </w:p>
-    <w:p>
-      <w:pPr>
-        <w:pStyle w:val="879"/>
-        <w:ind w:firstLine="720"/>
-        <w:jc w:val="both"/>
-        <w:spacing w:lineRule="auto" w:line="480"/>
-        <w:rPr>
-          <w:highlight w:val="none"/>
-        </w:rPr>
-      </w:pPr>
-      <w:r>
-        <w:rPr>
-          <w:highlight w:val="none"/>
-        </w:rPr>
-        <w:t xml:space="preserve">4.3.3</w:t>
-      </w:r>
-      <w:r>
-        <w:rPr>
-          <w:highlight w:val="none"/>
-        </w:rPr>
-        <w:t xml:space="preserve"> </w:t>
-      </w:r>
-      <w:r>
-        <w:rPr>
-          <w:highlight w:val="none"/>
-        </w:rPr>
-        <w:t xml:space="preserve">Обслуживающий персонал</w:t>
-      </w:r>
-      <w:r>
-        <w:rPr>
-          <w:highlight w:val="none"/>
-        </w:rPr>
-        <w:t xml:space="preserve"> </w:t>
-      </w:r>
-      <w:r>
-        <w:rPr>
-          <w:highlight w:val="none"/>
-        </w:rPr>
-      </w:r>
-      <w:r>
-        <w:rPr>
-          <w:highlight w:val="none"/>
-        </w:rPr>
-      </w:r>
-    </w:p>
-    <w:p>
-      <w:pPr>
-        <w:pStyle w:val="879"/>
-        <w:numPr>
-          <w:ilvl w:val="0"/>
-          <w:numId w:val="10"/>
-        </w:numPr>
-        <w:jc w:val="both"/>
-        <w:spacing w:lineRule="auto" w:line="480"/>
-        <w:rPr>
-          <w:highlight w:val="none"/>
-        </w:rPr>
-      </w:pPr>
-      <w:r>
-        <w:rPr>
-          <w:highlight w:val="none"/>
-        </w:rPr>
-        <w:t xml:space="preserve">Администратор</w:t>
-      </w:r>
-      <w:r>
-        <w:rPr>
-          <w:highlight w:val="none"/>
-        </w:rPr>
-      </w:r>
-      <w:r>
-        <w:rPr>
-          <w:highlight w:val="none"/>
-        </w:rPr>
-      </w:r>
-    </w:p>
-    <w:p>
-      <w:pPr>
-        <w:pStyle w:val="881"/>
-        <w:rPr>
-          <w:highlight w:val="none"/>
-        </w:rPr>
-      </w:pPr>
-      <w:r>
-        <w:rPr>
-          <w:spacing w:val="0"/>
-          <w:highlight w:val="none"/>
-        </w:rPr>
-        <w:t xml:space="preserve">4.4</w:t>
-      </w:r>
-      <w:r>
-        <w:rPr>
-          <w:spacing w:val="0"/>
-          <w:highlight w:val="none"/>
-        </w:rPr>
-        <w:t xml:space="preserve"> </w:t>
-      </w:r>
-      <w:r>
-        <w:rPr>
-          <w:highlight w:val="none"/>
-        </w:rPr>
         <w:t xml:space="preserve">Требования к составу и параметрам технических средств</w:t>
       </w:r>
       <w:r>
@@ -3534,6 +3268,7 @@
           <w:highlight w:val="none"/>
         </w:rPr>
       </w:r>
+      <w:r/>
     </w:p>
     <w:p>
       <w:pPr>
@@ -3580,6 +3315,7 @@
           <w:highlight w:val="none"/>
         </w:rPr>
       </w:r>
+      <w:r/>
     </w:p>
     <w:p>
       <w:pPr>
@@ -3620,11 +3356,7 @@
           <w:highlight w:val="none"/>
         </w:rPr>
       </w:r>
-      <w:r>
-        <w:rPr>
-          <w:highlight w:val="none"/>
-        </w:rPr>
-      </w:r>
+      <w:r/>
     </w:p>
     <w:p>
       <w:pPr>
@@ -3705,15 +3437,10 @@
       </w:r>
       <w:r>
         <w:rPr>
-          <w:sz w:val="24"/>
-          <w:highlight w:val="none"/>
-        </w:rPr>
-      </w:r>
-      <w:r>
-        <w:rPr>
-          <w:highlight w:val="none"/>
-        </w:rPr>
-      </w:r>
+          <w:highlight w:val="none"/>
+        </w:rPr>
+      </w:r>
+      <w:r/>
     </w:p>
     <w:p>
       <w:pPr>
@@ -3785,15 +3512,10 @@
       </w:r>
       <w:r>
         <w:rPr>
-          <w:sz w:val="24"/>
-          <w:highlight w:val="none"/>
-        </w:rPr>
-      </w:r>
-      <w:r>
-        <w:rPr>
-          <w:highlight w:val="none"/>
-        </w:rPr>
-      </w:r>
+          <w:highlight w:val="none"/>
+        </w:rPr>
+      </w:r>
+      <w:r/>
     </w:p>
     <w:p>
       <w:pPr>
@@ -3821,11 +3543,7 @@
           <w:highlight w:val="none"/>
         </w:rPr>
       </w:r>
-      <w:r>
-        <w:rPr>
-          <w:highlight w:val="none"/>
-        </w:rPr>
-      </w:r>
+      <w:r/>
     </w:p>
     <w:p>
       <w:pPr>
@@ -3843,14 +3561,9 @@
       <w:r>
         <w:rPr>
           <w:highlight w:val="none"/>
-          <w:lang w:val="en-US"/>
-        </w:rPr>
-      </w:r>
-      <w:r>
-        <w:rPr>
-          <w:highlight w:val="none"/>
-        </w:rPr>
-      </w:r>
+        </w:rPr>
+      </w:r>
+      <w:r/>
     </w:p>
     <w:p>
       <w:pPr>
@@ -3885,6 +3598,7 @@
           <w:highlight w:val="none"/>
         </w:rPr>
       </w:r>
+      <w:r/>
     </w:p>
     <w:p>
       <w:pPr>
@@ -3973,6 +3687,7 @@
           <w:highlight w:val="none"/>
         </w:rPr>
       </w:r>
+      <w:r/>
     </w:p>
     <w:p>
       <w:pPr>
@@ -4004,6 +3719,7 @@
           <w:highlight w:val="none"/>
         </w:rPr>
       </w:r>
+      <w:r/>
     </w:p>
     <w:p>
       <w:pPr>
@@ -4035,11 +3751,7 @@
           <w:highlight w:val="none"/>
         </w:rPr>
       </w:r>
-      <w:r>
-        <w:rPr>
-          <w:highlight w:val="none"/>
-        </w:rPr>
-      </w:r>
+      <w:r/>
     </w:p>
     <w:p>
       <w:pPr>
@@ -4073,6 +3785,7 @@
           <w:highlight w:val="none"/>
         </w:rPr>
       </w:r>
+      <w:r/>
     </w:p>
     <w:p>
       <w:pPr>
@@ -4121,6 +3834,7 @@
           <w:highlight w:val="none"/>
         </w:rPr>
       </w:r>
+      <w:r/>
     </w:p>
     <w:p>
       <w:pPr>
@@ -4169,6 +3883,7 @@
           <w:highlight w:val="none"/>
         </w:rPr>
       </w:r>
+      <w:r/>
     </w:p>
     <w:p>
       <w:pPr>
@@ -4217,6 +3932,7 @@
           <w:highlight w:val="none"/>
         </w:rPr>
       </w:r>
+      <w:r/>
     </w:p>
     <w:p>
       <w:pPr>
@@ -4259,6 +3975,7 @@
           <w:highlight w:val="none"/>
         </w:rPr>
       </w:r>
+      <w:r/>
     </w:p>
     <w:p>
       <w:pPr>
@@ -4295,11 +4012,7 @@
           <w:highlight w:val="none"/>
         </w:rPr>
       </w:r>
-      <w:r>
-        <w:rPr>
-          <w:highlight w:val="none"/>
-        </w:rPr>
-      </w:r>
+      <w:r/>
     </w:p>
     <w:p>
       <w:pPr>
@@ -4337,11 +4050,7 @@
           <w:highlight w:val="none"/>
         </w:rPr>
       </w:r>
-      <w:r>
-        <w:rPr>
-          <w:highlight w:val="none"/>
-        </w:rPr>
-      </w:r>
+      <w:r/>
     </w:p>
     <w:p>
       <w:pPr>
@@ -4373,11 +4082,7 @@
           <w:highlight w:val="none"/>
         </w:rPr>
       </w:r>
-      <w:r>
-        <w:rPr>
-          <w:highlight w:val="none"/>
-        </w:rPr>
-      </w:r>
+      <w:r/>
     </w:p>
     <w:p>
       <w:pPr>
@@ -4403,11 +4108,7 @@
           <w:highlight w:val="none"/>
         </w:rPr>
       </w:r>
-      <w:r>
-        <w:rPr>
-          <w:highlight w:val="none"/>
-        </w:rPr>
-      </w:r>
+      <w:r/>
     </w:p>
     <w:p>
       <w:pPr>
@@ -4427,11 +4128,7 @@
           <w:highlight w:val="none"/>
         </w:rPr>
       </w:r>
-      <w:r>
-        <w:rPr>
-          <w:highlight w:val="none"/>
-        </w:rPr>
-      </w:r>
+      <w:r/>
     </w:p>
     <w:p>
       <w:pPr>
@@ -4451,11 +4148,7 @@
           <w:highlight w:val="none"/>
         </w:rPr>
       </w:r>
-      <w:r>
-        <w:rPr>
-          <w:highlight w:val="none"/>
-        </w:rPr>
-      </w:r>
+      <w:r/>
     </w:p>
     <w:p>
       <w:pPr>
@@ -4475,11 +4168,7 @@
           <w:highlight w:val="none"/>
         </w:rPr>
       </w:r>
-      <w:r>
-        <w:rPr>
-          <w:highlight w:val="none"/>
-        </w:rPr>
-      </w:r>
+      <w:r/>
     </w:p>
     <w:p>
       <w:pPr>
@@ -4499,15 +4188,11 @@
           <w:highlight w:val="none"/>
         </w:rPr>
       </w:r>
-      <w:r>
-        <w:rPr>
-          <w:highlight w:val="none"/>
-        </w:rPr>
-      </w:r>
+      <w:r/>
     </w:p>
     <w:p>
       <w:pPr>
-        <w:shd w:val="nil"/>
+        <w:shd w:val="nil" w:color="auto"/>
         <w:rPr>
           <w:highlight w:val="none"/>
         </w:rPr>
@@ -4523,6 +4208,7 @@
           <w:highlight w:val="none"/>
         </w:rPr>
       </w:r>
+      <w:r/>
     </w:p>
     <w:p>
       <w:pPr>
@@ -4542,6 +4228,7 @@
           <w:highlight w:val="none"/>
         </w:rPr>
       </w:r>
+      <w:r/>
     </w:p>
     <w:tbl>
       <w:tblPr>
@@ -4607,6 +4294,7 @@
                 <w:highlight w:val="none"/>
               </w:rPr>
             </w:r>
+            <w:r/>
           </w:p>
         </w:tc>
         <w:tc>
@@ -4641,6 +4329,7 @@
                 <w:highlight w:val="none"/>
               </w:rPr>
             </w:r>
+            <w:r/>
           </w:p>
         </w:tc>
         <w:tc>
@@ -4675,6 +4364,7 @@
                 <w:highlight w:val="none"/>
               </w:rPr>
             </w:r>
+            <w:r/>
           </w:p>
           <w:p>
             <w:pPr>
@@ -4697,6 +4387,7 @@
                 <w:highlight w:val="none"/>
               </w:rPr>
             </w:r>
+            <w:r/>
           </w:p>
         </w:tc>
         <w:tc>
@@ -4736,15 +4427,10 @@
             </w:r>
             <w:r>
               <w:rPr>
-                <w:b/>
-                <w:highlight w:val="none"/>
-              </w:rPr>
-            </w:r>
-            <w:r>
-              <w:rPr>
-                <w:highlight w:val="none"/>
-              </w:rPr>
-            </w:r>
+                <w:highlight w:val="none"/>
+              </w:rPr>
+            </w:r>
+            <w:r/>
           </w:p>
         </w:tc>
       </w:tr>
@@ -4877,15 +4563,10 @@
             </w:r>
             <w:r>
               <w:rPr>
-                <w:b/>
-                <w:highlight w:val="none"/>
-              </w:rPr>
-            </w:r>
-            <w:r>
-              <w:rPr>
-                <w:highlight w:val="none"/>
-              </w:rPr>
-            </w:r>
+                <w:highlight w:val="none"/>
+              </w:rPr>
+            </w:r>
+            <w:r/>
           </w:p>
         </w:tc>
         <w:tc>
@@ -4920,6 +4601,7 @@
                 <w:highlight w:val="none"/>
               </w:rPr>
             </w:r>
+            <w:r/>
           </w:p>
         </w:tc>
       </w:tr>
@@ -4956,6 +4638,7 @@
                 <w:highlight w:val="none"/>
               </w:rPr>
             </w:r>
+            <w:r/>
           </w:p>
         </w:tc>
         <w:tc>
@@ -5015,6 +4698,7 @@
                 <w:highlight w:val="none"/>
               </w:rPr>
             </w:r>
+            <w:r/>
           </w:p>
         </w:tc>
         <w:tc>
@@ -5051,6 +4735,7 @@
                 <w:highlight w:val="none"/>
               </w:rPr>
             </w:r>
+            <w:r/>
           </w:p>
           <w:p>
             <w:pPr>
@@ -5073,6 +4758,7 @@
                 <w:highlight w:val="none"/>
               </w:rPr>
             </w:r>
+            <w:r/>
           </w:p>
         </w:tc>
         <w:tc>
@@ -5103,6 +4789,7 @@
                 <w:highlight w:val="none"/>
               </w:rPr>
             </w:r>
+            <w:r/>
           </w:p>
         </w:tc>
         <w:tc>
@@ -5204,6 +4891,7 @@
                 <w:highlight w:val="none"/>
               </w:rPr>
             </w:r>
+            <w:r/>
           </w:p>
         </w:tc>
       </w:tr>
@@ -5240,6 +4928,7 @@
                 <w:highlight w:val="none"/>
               </w:rPr>
             </w:r>
+            <w:r/>
           </w:p>
         </w:tc>
         <w:tc>
@@ -5311,11 +5000,7 @@
                 <w:highlight w:val="none"/>
               </w:rPr>
             </w:r>
-            <w:r>
-              <w:rPr>
-                <w:highlight w:val="none"/>
-              </w:rPr>
-            </w:r>
+            <w:r/>
           </w:p>
         </w:tc>
         <w:tc>
@@ -5346,6 +5031,7 @@
                 <w:highlight w:val="none"/>
               </w:rPr>
             </w:r>
+            <w:r/>
           </w:p>
           <w:p>
             <w:pPr>
@@ -5369,6 +5055,7 @@
                 <w:highlight w:val="none"/>
               </w:rPr>
             </w:r>
+            <w:r/>
           </w:p>
         </w:tc>
         <w:tc>
@@ -5422,6 +5109,7 @@
                 <w:highlight w:val="none"/>
               </w:rPr>
             </w:r>
+            <w:r/>
           </w:p>
           <w:p>
             <w:pPr>
@@ -5533,11 +5221,7 @@
                 <w:highlight w:val="none"/>
               </w:rPr>
             </w:r>
-            <w:r>
-              <w:rPr>
-                <w:highlight w:val="none"/>
-              </w:rPr>
-            </w:r>
+            <w:r/>
           </w:p>
         </w:tc>
         <w:tc>
@@ -5579,6 +5263,7 @@
                 <w:highlight w:val="none"/>
               </w:rPr>
             </w:r>
+            <w:r/>
           </w:p>
           <w:p>
             <w:pPr>
@@ -5599,6 +5284,7 @@
                 <w:highlight w:val="none"/>
               </w:rPr>
             </w:r>
+            <w:r/>
           </w:p>
         </w:tc>
       </w:tr>
@@ -5637,6 +5323,7 @@
                 <w:highlight w:val="none"/>
               </w:rPr>
             </w:r>
+            <w:r/>
           </w:p>
         </w:tc>
         <w:tc>
@@ -5668,6 +5355,7 @@
                 <w:highlight w:val="none"/>
               </w:rPr>
             </w:r>
+            <w:r/>
           </w:p>
         </w:tc>
         <w:tc>
@@ -5700,6 +5388,7 @@
                 <w:highlight w:val="none"/>
               </w:rPr>
             </w:r>
+            <w:r/>
           </w:p>
           <w:p>
             <w:pPr>
@@ -5724,6 +5413,7 @@
                 <w:highlight w:val="none"/>
               </w:rPr>
             </w:r>
+            <w:r/>
           </w:p>
         </w:tc>
         <w:tc>
@@ -5753,15 +5443,10 @@
             </w:r>
             <w:r>
               <w:rPr>
-                <w:b/>
-                <w:highlight w:val="none"/>
-              </w:rPr>
-            </w:r>
-            <w:r>
-              <w:rPr>
-                <w:highlight w:val="none"/>
-              </w:rPr>
-            </w:r>
+                <w:highlight w:val="none"/>
+              </w:rPr>
+            </w:r>
+            <w:r/>
           </w:p>
         </w:tc>
         <w:tc>
@@ -5811,15 +5496,10 @@
             </w:r>
             <w:r>
               <w:rPr>
-                <w:b/>
-                <w:highlight w:val="none"/>
-              </w:rPr>
-            </w:r>
-            <w:r>
-              <w:rPr>
-                <w:highlight w:val="none"/>
-              </w:rPr>
-            </w:r>
+                <w:highlight w:val="none"/>
+              </w:rPr>
+            </w:r>
+            <w:r/>
           </w:p>
         </w:tc>
       </w:tr>
@@ -5856,6 +5536,7 @@
                 <w:highlight w:val="none"/>
               </w:rPr>
             </w:r>
+            <w:r/>
           </w:p>
         </w:tc>
         <w:tc>
@@ -5921,6 +5602,7 @@
                 <w:highlight w:val="none"/>
               </w:rPr>
             </w:r>
+            <w:r/>
           </w:p>
         </w:tc>
         <w:tc>
@@ -5951,6 +5633,7 @@
                 <w:highlight w:val="none"/>
               </w:rPr>
             </w:r>
+            <w:r/>
           </w:p>
           <w:p>
             <w:pPr>
@@ -5974,6 +5657,7 @@
                 <w:highlight w:val="none"/>
               </w:rPr>
             </w:r>
+            <w:r/>
           </w:p>
         </w:tc>
         <w:tc>
@@ -6081,6 +5765,7 @@
                 <w:highlight w:val="none"/>
               </w:rPr>
             </w:r>
+            <w:r/>
           </w:p>
           <w:p>
             <w:pPr>
@@ -6144,6 +5829,7 @@
                 <w:highlight w:val="none"/>
               </w:rPr>
             </w:r>
+            <w:r/>
           </w:p>
         </w:tc>
         <w:tc>
@@ -6185,6 +5871,7 @@
                 <w:highlight w:val="none"/>
               </w:rPr>
             </w:r>
+            <w:r/>
           </w:p>
           <w:p>
             <w:pPr>
@@ -6249,6 +5936,7 @@
                 <w:highlight w:val="none"/>
               </w:rPr>
             </w:r>
+            <w:r/>
           </w:p>
         </w:tc>
       </w:tr>
@@ -6287,6 +5975,7 @@
                 <w:highlight w:val="none"/>
               </w:rPr>
             </w:r>
+            <w:r/>
           </w:p>
         </w:tc>
         <w:tc>
@@ -6332,6 +6021,7 @@
                 <w:highlight w:val="none"/>
               </w:rPr>
             </w:r>
+            <w:r/>
           </w:p>
         </w:tc>
         <w:tc>
@@ -6364,6 +6054,7 @@
                 <w:highlight w:val="none"/>
               </w:rPr>
             </w:r>
+            <w:r/>
           </w:p>
           <w:p>
             <w:pPr>
@@ -6388,6 +6079,7 @@
                 <w:highlight w:val="none"/>
               </w:rPr>
             </w:r>
+            <w:r/>
           </w:p>
         </w:tc>
         <w:tc>
@@ -6479,15 +6171,10 @@
             </w:r>
             <w:r>
               <w:rPr>
-                <w:b/>
-                <w:highlight w:val="none"/>
-              </w:rPr>
-            </w:r>
-            <w:r>
-              <w:rPr>
-                <w:highlight w:val="none"/>
-              </w:rPr>
-            </w:r>
+                <w:highlight w:val="none"/>
+              </w:rPr>
+            </w:r>
+            <w:r/>
           </w:p>
         </w:tc>
         <w:tc>
@@ -6518,6 +6205,7 @@
                 <w:highlight w:val="none"/>
               </w:rPr>
             </w:r>
+            <w:r/>
           </w:p>
         </w:tc>
       </w:tr>
@@ -6554,6 +6242,7 @@
                 <w:highlight w:val="none"/>
               </w:rPr>
             </w:r>
+            <w:r/>
           </w:p>
         </w:tc>
         <w:tc>
@@ -6607,6 +6296,7 @@
                 <w:highlight w:val="none"/>
               </w:rPr>
             </w:r>
+            <w:r/>
           </w:p>
         </w:tc>
         <w:tc>
@@ -6637,6 +6327,7 @@
                 <w:highlight w:val="none"/>
               </w:rPr>
             </w:r>
+            <w:r/>
           </w:p>
         </w:tc>
         <w:tc>
@@ -6678,6 +6369,7 @@
                 <w:highlight w:val="none"/>
               </w:rPr>
             </w:r>
+            <w:r/>
           </w:p>
           <w:p>
             <w:pPr>
@@ -6699,6 +6391,7 @@
                 <w:highlight w:val="none"/>
               </w:rPr>
             </w:r>
+            <w:r/>
           </w:p>
         </w:tc>
         <w:tc>
@@ -6728,6 +6421,7 @@
                 <w:highlight w:val="none"/>
               </w:rPr>
             </w:r>
+            <w:r/>
           </w:p>
           <w:p>
             <w:pPr>
@@ -6761,6 +6455,7 @@
                 <w:highlight w:val="none"/>
               </w:rPr>
             </w:r>
+            <w:r/>
           </w:p>
         </w:tc>
       </w:tr>
@@ -6799,6 +6494,7 @@
                 <w:highlight w:val="none"/>
               </w:rPr>
             </w:r>
+            <w:r/>
           </w:p>
         </w:tc>
         <w:tc>
@@ -6827,15 +6523,10 @@
             </w:r>
             <w:r>
               <w:rPr>
-                <w:b/>
-                <w:highlight w:val="none"/>
-              </w:rPr>
-            </w:r>
-            <w:r>
-              <w:rPr>
-                <w:highlight w:val="none"/>
-              </w:rPr>
-            </w:r>
+                <w:highlight w:val="none"/>
+              </w:rPr>
+            </w:r>
+            <w:r/>
           </w:p>
         </w:tc>
         <w:tc>
@@ -6868,6 +6559,7 @@
                 <w:highlight w:val="none"/>
               </w:rPr>
             </w:r>
+            <w:r/>
           </w:p>
           <w:p>
             <w:pPr>
@@ -6892,6 +6584,7 @@
                 <w:highlight w:val="none"/>
               </w:rPr>
             </w:r>
+            <w:r/>
           </w:p>
         </w:tc>
         <w:tc>
@@ -6979,6 +6672,7 @@
                 <w:highlight w:val="none"/>
               </w:rPr>
             </w:r>
+            <w:r/>
           </w:p>
         </w:tc>
         <w:tc>
@@ -7008,15 +6702,10 @@
             </w:r>
             <w:r>
               <w:rPr>
-                <w:b/>
-                <w:highlight w:val="none"/>
-              </w:rPr>
-            </w:r>
-            <w:r>
-              <w:rPr>
-                <w:highlight w:val="none"/>
-              </w:rPr>
-            </w:r>
+                <w:highlight w:val="none"/>
+              </w:rPr>
+            </w:r>
+            <w:r/>
           </w:p>
         </w:tc>
       </w:tr>
@@ -7053,6 +6742,7 @@
                 <w:highlight w:val="none"/>
               </w:rPr>
             </w:r>
+            <w:r/>
           </w:p>
         </w:tc>
         <w:tc>
@@ -7106,6 +6796,7 @@
                 <w:highlight w:val="none"/>
               </w:rPr>
             </w:r>
+            <w:r/>
           </w:p>
         </w:tc>
         <w:tc>
@@ -7136,6 +6827,7 @@
                 <w:highlight w:val="none"/>
               </w:rPr>
             </w:r>
+            <w:r/>
           </w:p>
         </w:tc>
         <w:tc>
@@ -7175,6 +6867,7 @@
                 <w:highlight w:val="none"/>
               </w:rPr>
             </w:r>
+            <w:r/>
           </w:p>
         </w:tc>
         <w:tc>
@@ -7214,6 +6907,7 @@
                 <w:highlight w:val="none"/>
               </w:rPr>
             </w:r>
+            <w:r/>
           </w:p>
         </w:tc>
       </w:tr>
@@ -7249,6 +6943,7 @@
                 <w:highlight w:val="none"/>
               </w:rPr>
             </w:r>
+            <w:r/>
           </w:p>
         </w:tc>
         <w:tc>
@@ -7306,6 +7001,7 @@
                 <w:highlight w:val="none"/>
               </w:rPr>
             </w:r>
+            <w:r/>
           </w:p>
         </w:tc>
         <w:tc>
@@ -7336,6 +7032,7 @@
                 <w:highlight w:val="none"/>
               </w:rPr>
             </w:r>
+            <w:r/>
           </w:p>
           <w:p>
             <w:pPr>
@@ -7358,6 +7055,7 @@
                 <w:highlight w:val="none"/>
               </w:rPr>
             </w:r>
+            <w:r/>
           </w:p>
         </w:tc>
         <w:tc>
@@ -7388,6 +7086,7 @@
                 <w:highlight w:val="none"/>
               </w:rPr>
             </w:r>
+            <w:r/>
           </w:p>
         </w:tc>
         <w:tc>
@@ -7463,15 +7162,10 @@
             </w:r>
             <w:r>
               <w:rPr>
-                <w:b/>
-                <w:highlight w:val="none"/>
-              </w:rPr>
-            </w:r>
-            <w:r>
-              <w:rPr>
-                <w:highlight w:val="none"/>
-              </w:rPr>
-            </w:r>
+                <w:highlight w:val="none"/>
+              </w:rPr>
+            </w:r>
+            <w:r/>
           </w:p>
         </w:tc>
       </w:tr>
@@ -7505,6 +7199,7 @@
                 <w:highlight w:val="none"/>
               </w:rPr>
             </w:r>
+            <w:r/>
           </w:p>
         </w:tc>
         <w:tc>
@@ -7532,6 +7227,7 @@
                 <w:highlight w:val="none"/>
               </w:rPr>
             </w:r>
+            <w:r/>
           </w:p>
         </w:tc>
         <w:tc>
@@ -7572,6 +7268,7 @@
                 <w:highlight w:val="none"/>
               </w:rPr>
             </w:r>
+            <w:r/>
           </w:p>
           <w:p>
             <w:pPr>
@@ -7592,6 +7289,7 @@
                 <w:highlight w:val="none"/>
               </w:rPr>
             </w:r>
+            <w:r/>
           </w:p>
         </w:tc>
         <w:tc>
@@ -7620,6 +7318,7 @@
                 <w:highlight w:val="none"/>
               </w:rPr>
             </w:r>
+            <w:r/>
           </w:p>
         </w:tc>
         <w:tc>
@@ -7665,6 +7364,7 @@
                 <w:highlight w:val="none"/>
               </w:rPr>
             </w:r>
+            <w:r/>
           </w:p>
           <w:p>
             <w:pPr>
@@ -7708,6 +7408,7 @@
                 <w:highlight w:val="none"/>
               </w:rPr>
             </w:r>
+            <w:r/>
           </w:p>
         </w:tc>
       </w:tr>
@@ -7742,6 +7443,7 @@
           <w:highlight w:val="none"/>
         </w:rPr>
       </w:r>
+      <w:r/>
     </w:p>
     <w:p>
       <w:pPr>
@@ -7773,6 +7475,7 @@
           <w:highlight w:val="none"/>
         </w:rPr>
       </w:r>
+      <w:r/>
     </w:p>
     <w:p>
       <w:pPr>
@@ -7806,6 +7509,7 @@
           <w:highlight w:val="none"/>
         </w:rPr>
       </w:r>
+      <w:r/>
     </w:p>
     <w:p>
       <w:pPr>
@@ -7827,6 +7531,7 @@
           <w:highlight w:val="none"/>
         </w:rPr>
       </w:r>
+      <w:r/>
     </w:p>
     <w:p>
       <w:pPr>
@@ -7860,6 +7565,7 @@
           <w:highlight w:val="none"/>
         </w:rPr>
       </w:r>
+      <w:r/>
     </w:p>
     <w:p>
       <w:pPr>
@@ -7879,6 +7585,7 @@
           <w:highlight w:val="none"/>
         </w:rPr>
       </w:r>
+      <w:r/>
     </w:p>
     <w:p>
       <w:pPr>
@@ -7912,6 +7619,7 @@
           <w:highlight w:val="none"/>
         </w:rPr>
       </w:r>
+      <w:r/>
     </w:p>
     <w:p>
       <w:pPr>
@@ -7955,6 +7663,7 @@
           <w:highlight w:val="none"/>
         </w:rPr>
       </w:r>
+      <w:r/>
     </w:p>
     <w:p>
       <w:pPr>
@@ -7986,6 +7695,7 @@
           <w:highlight w:val="none"/>
         </w:rPr>
       </w:r>
+      <w:r/>
     </w:p>
     <w:p>
       <w:pPr>
@@ -8017,6 +7727,7 @@
           <w:highlight w:val="none"/>
         </w:rPr>
       </w:r>
+      <w:r/>
     </w:p>
     <w:sectPr>
       <w:footnotePr/>

</xml_diff>